<commit_message>
Deployed ded7b55 with MkDocs version: 1.5.2
</commit_message>
<xml_diff>
--- a/word_docs/How to connect IBM MQ Explorer to Remote IBM Cloud Queue Manager.docx
+++ b/word_docs/How to connect IBM MQ Explorer to Remote IBM Cloud Queue Manager.docx
@@ -12,7 +12,7 @@
     </w:p>
     <w:p/>
     <w:p>
-      <w:hyperlink r:id="rId4" w:history="1">
+      <w:hyperlink r:id="rId5" w:anchor="keystore_jks_mac" w:history="1">
         <w:r>
           <w:rPr>
             <w:rStyle w:val="Hyperlink"/>
@@ -23,82 +23,379 @@
     </w:p>
     <w:p/>
     <w:p>
+      <w:pPr>
+        <w:pStyle w:val="Heading2"/>
+      </w:pPr>
+      <w:r>
+        <w:t xml:space="preserve">Prerequisites </w:t>
+      </w:r>
+    </w:p>
+    <w:p/>
+    <w:p>
+      <w:pPr>
+        <w:pStyle w:val="ListParagraph"/>
+        <w:numPr>
+          <w:ilvl w:val="0"/>
+          <w:numId w:val="1"/>
+        </w:numPr>
+      </w:pPr>
+      <w:r>
+        <w:t xml:space="preserve">You have MQ Explorer installed on your remote machine. </w:t>
+      </w:r>
+    </w:p>
+    <w:p>
+      <w:pPr>
+        <w:pStyle w:val="ListParagraph"/>
+        <w:numPr>
+          <w:ilvl w:val="0"/>
+          <w:numId w:val="1"/>
+        </w:numPr>
+      </w:pPr>
+      <w:r>
+        <w:t xml:space="preserve">You have a MQ IBM Cloud Queue Manager </w:t>
+      </w:r>
+      <w:proofErr w:type="gramStart"/>
+      <w:r>
+        <w:t>deployed</w:t>
+      </w:r>
+      <w:proofErr w:type="gramEnd"/>
+    </w:p>
+    <w:p/>
+    <w:p>
+      <w:pPr>
+        <w:pStyle w:val="Heading2"/>
+      </w:pPr>
+      <w:r>
+        <w:t xml:space="preserve">Download the Queue Manager Certificate. </w:t>
+      </w:r>
+    </w:p>
+    <w:p/>
+    <w:p>
+      <w:r>
+        <w:t xml:space="preserve">You must download the cert from the keystore on the IBM Cloud Queue Manager. The download will be in the format of a PEM file. You need to use the cert that is associated with the queue manager. </w:t>
+      </w:r>
+    </w:p>
+    <w:p/>
+    <w:p>
+      <w:r>
+        <w:rPr>
+          <w:b/>
+          <w:bCs/>
+        </w:rPr>
+        <w:t>Note</w:t>
+      </w:r>
+      <w:r>
+        <w:t xml:space="preserve">: </w:t>
+      </w:r>
+      <w:r>
+        <w:rPr>
+          <w:i/>
+          <w:iCs/>
+        </w:rPr>
+        <w:t xml:space="preserve">The default cert that is associated with the queue manager is labeled </w:t>
+      </w:r>
       <w:proofErr w:type="spellStart"/>
       <w:r>
+        <w:rPr>
+          <w:i/>
+          <w:iCs/>
+        </w:rPr>
+        <w:t>qmgrcert</w:t>
+      </w:r>
+      <w:proofErr w:type="spellEnd"/>
+    </w:p>
+    <w:p/>
+    <w:p>
+      <w:pPr>
+        <w:pStyle w:val="Heading2"/>
+      </w:pPr>
+      <w:r>
+        <w:t xml:space="preserve">Create a java </w:t>
+      </w:r>
+      <w:proofErr w:type="gramStart"/>
+      <w:r>
+        <w:t>keystore</w:t>
+      </w:r>
+      <w:proofErr w:type="gramEnd"/>
+    </w:p>
+    <w:p/>
+    <w:p>
+      <w:r>
+        <w:t xml:space="preserve">Below is an example of the </w:t>
+      </w:r>
+      <w:proofErr w:type="spellStart"/>
+      <w:r>
         <w:t>keytool</w:t>
       </w:r>
       <w:proofErr w:type="spellEnd"/>
       <w:r>
+        <w:t xml:space="preserve"> command to convert the CERT (your downloaded </w:t>
+      </w:r>
+      <w:proofErr w:type="spellStart"/>
+      <w:r>
+        <w:t>pem</w:t>
+      </w:r>
+      <w:proofErr w:type="spellEnd"/>
+      <w:r>
+        <w:t xml:space="preserve"> file) into a </w:t>
+      </w:r>
+      <w:proofErr w:type="spellStart"/>
+      <w:r>
+        <w:t>jks</w:t>
+      </w:r>
+      <w:proofErr w:type="spellEnd"/>
+      <w:r>
+        <w:t xml:space="preserve"> keystore. </w:t>
+      </w:r>
+    </w:p>
+    <w:p/>
+    <w:p>
+      <w:pPr>
+        <w:rPr>
+          <w:color w:val="FF0000"/>
+        </w:rPr>
+      </w:pPr>
+      <w:proofErr w:type="spellStart"/>
+      <w:r>
+        <w:rPr>
+          <w:color w:val="FF0000"/>
+        </w:rPr>
+        <w:t>keytool</w:t>
+      </w:r>
+      <w:proofErr w:type="spellEnd"/>
+      <w:r>
+        <w:rPr>
+          <w:color w:val="FF0000"/>
+        </w:rPr>
         <w:t xml:space="preserve"> -</w:t>
       </w:r>
       <w:proofErr w:type="spellStart"/>
       <w:r>
+        <w:rPr>
+          <w:color w:val="FF0000"/>
+        </w:rPr>
         <w:t>importcert</w:t>
       </w:r>
       <w:proofErr w:type="spellEnd"/>
       <w:r>
+        <w:rPr>
+          <w:color w:val="FF0000"/>
+        </w:rPr>
         <w:t xml:space="preserve"> -file </w:t>
       </w:r>
       <w:proofErr w:type="spellStart"/>
       <w:proofErr w:type="gramStart"/>
       <w:r>
-        <w:t>qmgrcert_yyyymm.pem</w:t>
+        <w:rPr>
+          <w:color w:val="FF0000"/>
+        </w:rPr>
+        <w:t>qmgrcert.pem</w:t>
       </w:r>
       <w:proofErr w:type="spellEnd"/>
       <w:r>
+        <w:rPr>
+          <w:color w:val="FF0000"/>
+        </w:rPr>
         <w:t xml:space="preserve">  -</w:t>
       </w:r>
       <w:proofErr w:type="gramEnd"/>
       <w:r>
-        <w:t xml:space="preserve">alias qmgrcert  -keystore </w:t>
+        <w:rPr>
+          <w:color w:val="FF0000"/>
+        </w:rPr>
+        <w:t xml:space="preserve">alias </w:t>
       </w:r>
       <w:proofErr w:type="spellStart"/>
       <w:r>
+        <w:rPr>
+          <w:color w:val="FF0000"/>
+        </w:rPr>
+        <w:t>qmgrcert</w:t>
+      </w:r>
+      <w:proofErr w:type="spellEnd"/>
+      <w:r>
+        <w:rPr>
+          <w:color w:val="FF0000"/>
+        </w:rPr>
+        <w:t xml:space="preserve">  -keystore </w:t>
+      </w:r>
+      <w:proofErr w:type="spellStart"/>
+      <w:r>
+        <w:rPr>
+          <w:color w:val="FF0000"/>
+        </w:rPr>
         <w:t>key.jks</w:t>
       </w:r>
       <w:proofErr w:type="spellEnd"/>
       <w:r>
+        <w:rPr>
+          <w:color w:val="FF0000"/>
+        </w:rPr>
         <w:t xml:space="preserve"> -</w:t>
       </w:r>
       <w:proofErr w:type="spellStart"/>
       <w:r>
+        <w:rPr>
+          <w:color w:val="FF0000"/>
+        </w:rPr>
         <w:t>storepass</w:t>
       </w:r>
       <w:proofErr w:type="spellEnd"/>
       <w:r>
+        <w:rPr>
+          <w:color w:val="FF0000"/>
+        </w:rPr>
         <w:t xml:space="preserve"> &lt;your password&gt;</w:t>
       </w:r>
     </w:p>
     <w:p/>
     <w:p>
+      <w:r>
+        <w:t xml:space="preserve">To view the keystore you can run this command </w:t>
+      </w:r>
+      <w:proofErr w:type="gramStart"/>
+      <w:r>
+        <w:t>below</w:t>
+      </w:r>
+      <w:proofErr w:type="gramEnd"/>
+      <w:r>
+        <w:t xml:space="preserve"> </w:t>
+      </w:r>
+    </w:p>
+    <w:p/>
+    <w:p>
+      <w:pPr>
+        <w:rPr>
+          <w:color w:val="FF0000"/>
+        </w:rPr>
+      </w:pPr>
       <w:proofErr w:type="spellStart"/>
       <w:r>
-        <w:t>keytool</w:t>
+        <w:rPr>
+          <w:color w:val="FF0000"/>
+        </w:rPr>
+        <w:t>K</w:t>
+      </w:r>
+      <w:r>
+        <w:rPr>
+          <w:color w:val="FF0000"/>
+        </w:rPr>
+        <w:t>eytool</w:t>
       </w:r>
       <w:proofErr w:type="spellEnd"/>
       <w:r>
+        <w:rPr>
+          <w:color w:val="FF0000"/>
+        </w:rPr>
         <w:t xml:space="preserve"> -list -keystore </w:t>
       </w:r>
       <w:proofErr w:type="spellStart"/>
       <w:r>
+        <w:rPr>
+          <w:color w:val="FF0000"/>
+        </w:rPr>
         <w:t>key.jks</w:t>
       </w:r>
       <w:proofErr w:type="spellEnd"/>
       <w:r>
+        <w:rPr>
+          <w:color w:val="FF0000"/>
+        </w:rPr>
         <w:t xml:space="preserve"> -</w:t>
       </w:r>
       <w:proofErr w:type="spellStart"/>
       <w:r>
+        <w:rPr>
+          <w:color w:val="FF0000"/>
+        </w:rPr>
         <w:t>storepass</w:t>
       </w:r>
       <w:proofErr w:type="spellEnd"/>
       <w:r>
+        <w:rPr>
+          <w:color w:val="FF0000"/>
+        </w:rPr>
         <w:t xml:space="preserve"> &lt;your password&gt;</w:t>
       </w:r>
     </w:p>
-    <w:p/>
-    <w:p>
-      <w:r>
+    <w:p>
+      <w:pPr>
+        <w:rPr>
+          <w:color w:val="FF0000"/>
+        </w:rPr>
+      </w:pPr>
+    </w:p>
+    <w:p/>
+    <w:p>
+      <w:pPr>
+        <w:pStyle w:val="Heading2"/>
+      </w:pPr>
+      <w:r>
+        <w:t xml:space="preserve">Reset the IBM Cloud API Key if you do not have the key already. </w:t>
+      </w:r>
+    </w:p>
+    <w:p/>
+    <w:p>
+      <w:r>
+        <w:t xml:space="preserve">You can find a button in the bottom </w:t>
+      </w:r>
+      <w:proofErr w:type="gramStart"/>
+      <w:r>
+        <w:t>right hand</w:t>
+      </w:r>
+      <w:proofErr w:type="gramEnd"/>
+      <w:r>
+        <w:t xml:space="preserve"> corner when you look at the following admin screen on IBM Cloud. </w:t>
+      </w:r>
+    </w:p>
+    <w:p/>
+    <w:p>
+      <w:pPr>
+        <w:rPr>
+          <w:i/>
+          <w:iCs/>
+        </w:rPr>
+      </w:pPr>
+      <w:r>
+        <w:rPr>
+          <w:b/>
+          <w:bCs/>
+        </w:rPr>
+        <w:t>Note</w:t>
+      </w:r>
+      <w:r>
+        <w:t xml:space="preserve">:  </w:t>
+      </w:r>
+      <w:r>
+        <w:rPr>
+          <w:i/>
+          <w:iCs/>
+        </w:rPr>
+        <w:t xml:space="preserve">Download the </w:t>
+      </w:r>
+      <w:proofErr w:type="spellStart"/>
+      <w:r>
+        <w:rPr>
+          <w:i/>
+          <w:iCs/>
+        </w:rPr>
+        <w:t>apikey</w:t>
+      </w:r>
+      <w:proofErr w:type="spellEnd"/>
+      <w:r>
+        <w:rPr>
+          <w:i/>
+          <w:iCs/>
+        </w:rPr>
+        <w:t>, you will only get one chance to view it.</w:t>
+      </w:r>
+    </w:p>
+    <w:p>
+      <w:r>
+        <w:rPr>
+          <w:noProof/>
+        </w:rPr>
+        <w:lastRenderedPageBreak/>
         <w:drawing>
           <wp:inline distT="0" distB="0" distL="0" distR="0" wp14:anchorId="4AA48601" wp14:editId="305700A6">
             <wp:extent cx="4471332" cy="2472131"/>
@@ -115,7 +412,7 @@
                     <pic:cNvPicPr/>
                   </pic:nvPicPr>
                   <pic:blipFill>
-                    <a:blip r:embed="rId5"/>
+                    <a:blip r:embed="rId6"/>
                     <a:stretch>
                       <a:fillRect/>
                     </a:stretch>
@@ -138,11 +435,36 @@
     </w:p>
     <w:p/>
     <w:p>
-      <w:r>
+      <w:pPr>
+        <w:pStyle w:val="Heading2"/>
+      </w:pPr>
+      <w:r>
+        <w:t>Configure a remote queue manager in MQ Explorer</w:t>
+      </w:r>
+    </w:p>
+    <w:p/>
+    <w:p>
+      <w:r>
+        <w:t xml:space="preserve">Open up MQ Explorer on your remote workstation. Right click and add a new remote queue manager. </w:t>
+      </w:r>
+    </w:p>
+    <w:p/>
+    <w:p>
+      <w:r>
+        <w:t xml:space="preserve">You will need to supply the correct connection information as showed in the below example. </w:t>
+      </w:r>
+    </w:p>
+    <w:p/>
+    <w:p/>
+    <w:p>
+      <w:r>
+        <w:rPr>
+          <w:noProof/>
+        </w:rPr>
         <w:drawing>
-          <wp:inline distT="0" distB="0" distL="0" distR="0" wp14:anchorId="172B0604" wp14:editId="02FD46F6">
-            <wp:extent cx="4085439" cy="2706167"/>
-            <wp:effectExtent l="0" t="0" r="4445" b="0"/>
+          <wp:inline distT="0" distB="0" distL="0" distR="0" wp14:anchorId="172B0604" wp14:editId="4625DFF3">
+            <wp:extent cx="4798503" cy="3178496"/>
+            <wp:effectExtent l="0" t="0" r="2540" b="0"/>
             <wp:docPr id="1672010908" name="Picture 1" descr="A screenshot of a computer&#10;&#10;Description automatically generated"/>
             <wp:cNvGraphicFramePr>
               <a:graphicFrameLocks xmlns:a="http://schemas.openxmlformats.org/drawingml/2006/main" noChangeAspect="1"/>
@@ -155,7 +477,7 @@
                     <pic:cNvPicPr/>
                   </pic:nvPicPr>
                   <pic:blipFill>
-                    <a:blip r:embed="rId6"/>
+                    <a:blip r:embed="rId7"/>
                     <a:stretch>
                       <a:fillRect/>
                     </a:stretch>
@@ -163,7 +485,7 @@
                   <pic:spPr>
                     <a:xfrm>
                       <a:off x="0" y="0"/>
-                      <a:ext cx="4106169" cy="2719898"/>
+                      <a:ext cx="4855655" cy="3216353"/>
                     </a:xfrm>
                     <a:prstGeom prst="rect">
                       <a:avLst/>
@@ -179,6 +501,9 @@
     <w:p/>
     <w:p>
       <w:r>
+        <w:rPr>
+          <w:noProof/>
+        </w:rPr>
         <w:lastRenderedPageBreak/>
         <w:drawing>
           <wp:inline distT="0" distB="0" distL="0" distR="0" wp14:anchorId="4FFA0A39" wp14:editId="74BD389D">
@@ -196,7 +521,7 @@
                     <pic:cNvPicPr/>
                   </pic:nvPicPr>
                   <pic:blipFill>
-                    <a:blip r:embed="rId7"/>
+                    <a:blip r:embed="rId8"/>
                     <a:stretch>
                       <a:fillRect/>
                     </a:stretch>
@@ -220,6 +545,9 @@
     <w:p/>
     <w:p>
       <w:r>
+        <w:rPr>
+          <w:noProof/>
+        </w:rPr>
         <w:drawing>
           <wp:inline distT="0" distB="0" distL="0" distR="0" wp14:anchorId="186B9A3B" wp14:editId="238155BC">
             <wp:extent cx="3430829" cy="3707934"/>
@@ -236,7 +564,7 @@
                     <pic:cNvPicPr/>
                   </pic:nvPicPr>
                   <pic:blipFill>
-                    <a:blip r:embed="rId8"/>
+                    <a:blip r:embed="rId9"/>
                     <a:stretch>
                       <a:fillRect/>
                     </a:stretch>
@@ -258,9 +586,27 @@
       </w:r>
     </w:p>
     <w:p/>
+    <w:p/>
     <w:p>
       <w:r>
         <w:lastRenderedPageBreak/>
+        <w:t xml:space="preserve">The screen shot below is where you need to enter the </w:t>
+      </w:r>
+      <w:proofErr w:type="spellStart"/>
+      <w:r>
+        <w:t>apikey</w:t>
+      </w:r>
+      <w:proofErr w:type="spellEnd"/>
+      <w:r>
+        <w:t xml:space="preserve"> for your admin user. This should be in the file you downloaded when you rest the API Key. </w:t>
+      </w:r>
+    </w:p>
+    <w:p/>
+    <w:p>
+      <w:r>
+        <w:rPr>
+          <w:noProof/>
+        </w:rPr>
         <w:drawing>
           <wp:inline distT="0" distB="0" distL="0" distR="0" wp14:anchorId="6C915BB1" wp14:editId="76802BD1">
             <wp:extent cx="3452392" cy="3800213"/>
@@ -277,7 +623,7 @@
                     <pic:cNvPicPr/>
                   </pic:nvPicPr>
                   <pic:blipFill>
-                    <a:blip r:embed="rId9"/>
+                    <a:blip r:embed="rId10"/>
                     <a:stretch>
                       <a:fillRect/>
                     </a:stretch>
@@ -302,6 +648,41 @@
     <w:p/>
     <w:p>
       <w:r>
+        <w:t xml:space="preserve">You need to enable TLS security and point both the personal keystore and the trusted keystore to your repository, which is the </w:t>
+      </w:r>
+      <w:proofErr w:type="spellStart"/>
+      <w:r>
+        <w:t>jks</w:t>
+      </w:r>
+      <w:proofErr w:type="spellEnd"/>
+      <w:r>
+        <w:t xml:space="preserve"> file. </w:t>
+      </w:r>
+    </w:p>
+    <w:p/>
+    <w:p>
+      <w:r>
+        <w:t xml:space="preserve">The keystore has a password. You </w:t>
+      </w:r>
+      <w:proofErr w:type="gramStart"/>
+      <w:r>
+        <w:t>actually set</w:t>
+      </w:r>
+      <w:proofErr w:type="gramEnd"/>
+      <w:r>
+        <w:t xml:space="preserve"> that password in the first step. You will need to enter the password for your keystore</w:t>
+      </w:r>
+      <w:r>
+        <w:t xml:space="preserve"> for both the private and trusted stores. </w:t>
+      </w:r>
+    </w:p>
+    <w:p/>
+    <w:p>
+      <w:r>
+        <w:rPr>
+          <w:noProof/>
+        </w:rPr>
+        <w:lastRenderedPageBreak/>
         <w:drawing>
           <wp:inline distT="0" distB="0" distL="0" distR="0" wp14:anchorId="53ED9995" wp14:editId="76BD28F1">
             <wp:extent cx="3483508" cy="3909270"/>
@@ -318,7 +699,7 @@
                     <pic:cNvPicPr/>
                   </pic:nvPicPr>
                   <pic:blipFill>
-                    <a:blip r:embed="rId10"/>
+                    <a:blip r:embed="rId11"/>
                     <a:stretch>
                       <a:fillRect/>
                     </a:stretch>
@@ -342,6 +723,43 @@
     <w:p/>
     <w:p>
       <w:r>
+        <w:t xml:space="preserve">The </w:t>
+      </w:r>
+      <w:proofErr w:type="spellStart"/>
+      <w:r>
+        <w:t>ciper</w:t>
+      </w:r>
+      <w:proofErr w:type="spellEnd"/>
+      <w:r>
+        <w:t xml:space="preserve"> spec should match what you have on the MQ Server. </w:t>
+      </w:r>
+    </w:p>
+    <w:p/>
+    <w:p>
+      <w:r>
+        <w:rPr>
+          <w:b/>
+          <w:bCs/>
+        </w:rPr>
+        <w:t>Note</w:t>
+      </w:r>
+      <w:r>
+        <w:t xml:space="preserve">: </w:t>
+      </w:r>
+      <w:r>
+        <w:rPr>
+          <w:i/>
+          <w:iCs/>
+        </w:rPr>
+        <w:t>The default is ANY_TLS12_OR_HIGHER</w:t>
+      </w:r>
+    </w:p>
+    <w:p>
+      <w:r>
+        <w:rPr>
+          <w:noProof/>
+        </w:rPr>
+        <w:lastRenderedPageBreak/>
         <w:drawing>
           <wp:inline distT="0" distB="0" distL="0" distR="0" wp14:anchorId="17C949C7" wp14:editId="347271D3">
             <wp:extent cx="4139428" cy="4605556"/>
@@ -358,7 +776,7 @@
                     <pic:cNvPicPr/>
                   </pic:nvPicPr>
                   <pic:blipFill>
-                    <a:blip r:embed="rId11"/>
+                    <a:blip r:embed="rId12"/>
                     <a:stretch>
                       <a:fillRect/>
                     </a:stretch>
@@ -379,6 +797,12 @@
         </w:drawing>
       </w:r>
     </w:p>
+    <w:p/>
+    <w:p>
+      <w:r>
+        <w:t xml:space="preserve">You should now be able to connect. </w:t>
+      </w:r>
+    </w:p>
     <w:sectPr>
       <w:pgSz w:w="12240" w:h="15840"/>
       <w:pgMar w:top="1440" w:right="1440" w:bottom="1440" w:left="1440" w:header="720" w:footer="720" w:gutter="0"/>
@@ -387,6 +811,127 @@
     </w:sectPr>
   </w:body>
 </w:document>
+</file>
+
+<file path=word/numbering.xml><?xml version="1.0" encoding="utf-8"?>
+<w:numbering xmlns:wpc="http://schemas.microsoft.com/office/word/2010/wordprocessingCanvas" xmlns:cx="http://schemas.microsoft.com/office/drawing/2014/chartex" xmlns:cx1="http://schemas.microsoft.com/office/drawing/2015/9/8/chartex" xmlns:cx2="http://schemas.microsoft.com/office/drawing/2015/10/21/chartex" xmlns:cx3="http://schemas.microsoft.com/office/drawing/2016/5/9/chartex" xmlns:cx4="http://schemas.microsoft.com/office/drawing/2016/5/10/chartex" xmlns:cx5="http://schemas.microsoft.com/office/drawing/2016/5/11/chartex" xmlns:cx6="http://schemas.microsoft.com/office/drawing/2016/5/12/chartex" xmlns:cx7="http://schemas.microsoft.com/office/drawing/2016/5/13/chartex" xmlns:cx8="http://schemas.microsoft.com/office/drawing/2016/5/14/chartex" xmlns:mc="http://schemas.openxmlformats.org/markup-compatibility/2006" xmlns:aink="http://schemas.microsoft.com/office/drawing/2016/ink" xmlns:am3d="http://schemas.microsoft.com/office/drawing/2017/model3d" xmlns:o="urn:schemas-microsoft-com:office:office" xmlns:oel="http://schemas.microsoft.com/office/2019/extlst" xmlns:r="http://schemas.openxmlformats.org/officeDocument/2006/relationships" xmlns:m="http://schemas.openxmlformats.org/officeDocument/2006/math" xmlns:v="urn:schemas-microsoft-com:vml" xmlns:wp14="http://schemas.microsoft.com/office/word/2010/wordprocessingDrawing" xmlns:wp="http://schemas.openxmlformats.org/drawingml/2006/wordprocessingDrawing" xmlns:w10="urn:schemas-microsoft-com:office:word" xmlns:w="http://schemas.openxmlformats.org/wordprocessingml/2006/main" xmlns:w14="http://schemas.microsoft.com/office/word/2010/wordml" xmlns:w15="http://schemas.microsoft.com/office/word/2012/wordml" xmlns:w16cex="http://schemas.microsoft.com/office/word/2018/wordml/cex" xmlns:w16cid="http://schemas.microsoft.com/office/word/2016/wordml/cid" xmlns:w16="http://schemas.microsoft.com/office/word/2018/wordml" xmlns:w16sdtdh="http://schemas.microsoft.com/office/word/2020/wordml/sdtdatahash" xmlns:w16se="http://schemas.microsoft.com/office/word/2015/wordml/symex" xmlns:wpg="http://schemas.microsoft.com/office/word/2010/wordprocessingGroup" xmlns:wpi="http://schemas.microsoft.com/office/word/2010/wordprocessingInk" xmlns:wne="http://schemas.microsoft.com/office/word/2006/wordml" xmlns:wps="http://schemas.microsoft.com/office/word/2010/wordprocessingShape" mc:Ignorable="w14 w15 w16se w16cid w16 w16cex w16sdtdh wp14">
+  <w:abstractNum w:abstractNumId="0" w15:restartNumberingAfterBreak="0">
+    <w:nsid w:val="70397E9D"/>
+    <w:multiLevelType w:val="hybridMultilevel"/>
+    <w:tmpl w:val="5F9C75F0"/>
+    <w:lvl w:ilvl="0" w:tplc="04090001">
+      <w:start w:val="1"/>
+      <w:numFmt w:val="bullet"/>
+      <w:lvlText w:val=""/>
+      <w:lvlJc w:val="left"/>
+      <w:pPr>
+        <w:ind w:left="720" w:hanging="360"/>
+      </w:pPr>
+      <w:rPr>
+        <w:rFonts w:ascii="Symbol" w:hAnsi="Symbol" w:hint="default"/>
+      </w:rPr>
+    </w:lvl>
+    <w:lvl w:ilvl="1" w:tplc="04090003" w:tentative="1">
+      <w:start w:val="1"/>
+      <w:numFmt w:val="bullet"/>
+      <w:lvlText w:val="o"/>
+      <w:lvlJc w:val="left"/>
+      <w:pPr>
+        <w:ind w:left="1440" w:hanging="360"/>
+      </w:pPr>
+      <w:rPr>
+        <w:rFonts w:ascii="Courier New" w:hAnsi="Courier New" w:cs="Courier New" w:hint="default"/>
+      </w:rPr>
+    </w:lvl>
+    <w:lvl w:ilvl="2" w:tplc="04090005" w:tentative="1">
+      <w:start w:val="1"/>
+      <w:numFmt w:val="bullet"/>
+      <w:lvlText w:val=""/>
+      <w:lvlJc w:val="left"/>
+      <w:pPr>
+        <w:ind w:left="2160" w:hanging="360"/>
+      </w:pPr>
+      <w:rPr>
+        <w:rFonts w:ascii="Wingdings" w:hAnsi="Wingdings" w:hint="default"/>
+      </w:rPr>
+    </w:lvl>
+    <w:lvl w:ilvl="3" w:tplc="04090001" w:tentative="1">
+      <w:start w:val="1"/>
+      <w:numFmt w:val="bullet"/>
+      <w:lvlText w:val=""/>
+      <w:lvlJc w:val="left"/>
+      <w:pPr>
+        <w:ind w:left="2880" w:hanging="360"/>
+      </w:pPr>
+      <w:rPr>
+        <w:rFonts w:ascii="Symbol" w:hAnsi="Symbol" w:hint="default"/>
+      </w:rPr>
+    </w:lvl>
+    <w:lvl w:ilvl="4" w:tplc="04090003" w:tentative="1">
+      <w:start w:val="1"/>
+      <w:numFmt w:val="bullet"/>
+      <w:lvlText w:val="o"/>
+      <w:lvlJc w:val="left"/>
+      <w:pPr>
+        <w:ind w:left="3600" w:hanging="360"/>
+      </w:pPr>
+      <w:rPr>
+        <w:rFonts w:ascii="Courier New" w:hAnsi="Courier New" w:cs="Courier New" w:hint="default"/>
+      </w:rPr>
+    </w:lvl>
+    <w:lvl w:ilvl="5" w:tplc="04090005" w:tentative="1">
+      <w:start w:val="1"/>
+      <w:numFmt w:val="bullet"/>
+      <w:lvlText w:val=""/>
+      <w:lvlJc w:val="left"/>
+      <w:pPr>
+        <w:ind w:left="4320" w:hanging="360"/>
+      </w:pPr>
+      <w:rPr>
+        <w:rFonts w:ascii="Wingdings" w:hAnsi="Wingdings" w:hint="default"/>
+      </w:rPr>
+    </w:lvl>
+    <w:lvl w:ilvl="6" w:tplc="04090001" w:tentative="1">
+      <w:start w:val="1"/>
+      <w:numFmt w:val="bullet"/>
+      <w:lvlText w:val=""/>
+      <w:lvlJc w:val="left"/>
+      <w:pPr>
+        <w:ind w:left="5040" w:hanging="360"/>
+      </w:pPr>
+      <w:rPr>
+        <w:rFonts w:ascii="Symbol" w:hAnsi="Symbol" w:hint="default"/>
+      </w:rPr>
+    </w:lvl>
+    <w:lvl w:ilvl="7" w:tplc="04090003" w:tentative="1">
+      <w:start w:val="1"/>
+      <w:numFmt w:val="bullet"/>
+      <w:lvlText w:val="o"/>
+      <w:lvlJc w:val="left"/>
+      <w:pPr>
+        <w:ind w:left="5760" w:hanging="360"/>
+      </w:pPr>
+      <w:rPr>
+        <w:rFonts w:ascii="Courier New" w:hAnsi="Courier New" w:cs="Courier New" w:hint="default"/>
+      </w:rPr>
+    </w:lvl>
+    <w:lvl w:ilvl="8" w:tplc="04090005" w:tentative="1">
+      <w:start w:val="1"/>
+      <w:numFmt w:val="bullet"/>
+      <w:lvlText w:val=""/>
+      <w:lvlJc w:val="left"/>
+      <w:pPr>
+        <w:ind w:left="6480" w:hanging="360"/>
+      </w:pPr>
+      <w:rPr>
+        <w:rFonts w:ascii="Wingdings" w:hAnsi="Wingdings" w:hint="default"/>
+      </w:rPr>
+    </w:lvl>
+  </w:abstractNum>
+  <w:num w:numId="1" w16cid:durableId="115832532">
+    <w:abstractNumId w:val="0"/>
+  </w:num>
+</w:numbering>
 </file>
 
 <file path=word/styles.xml><?xml version="1.0" encoding="utf-8"?>
@@ -785,6 +1330,12 @@
   <w:style w:type="paragraph" w:default="1" w:styleId="Normal">
     <w:name w:val="Normal"/>
     <w:qFormat/>
+    <w:rsid w:val="00BA2ED3"/>
+    <w:rPr>
+      <w:rFonts w:ascii="Times New Roman" w:eastAsia="Times New Roman" w:hAnsi="Times New Roman" w:cs="Times New Roman"/>
+      <w:kern w:val="0"/>
+      <w14:ligatures w14:val="none"/>
+    </w:rPr>
   </w:style>
   <w:style w:type="paragraph" w:styleId="Heading1">
     <w:name w:val="heading 1"/>
@@ -803,8 +1354,32 @@
     <w:rPr>
       <w:rFonts w:asciiTheme="majorHAnsi" w:eastAsiaTheme="majorEastAsia" w:hAnsiTheme="majorHAnsi" w:cstheme="majorBidi"/>
       <w:color w:val="2F5496" w:themeColor="accent1" w:themeShade="BF"/>
+      <w:kern w:val="2"/>
       <w:sz w:val="32"/>
       <w:szCs w:val="32"/>
+      <w14:ligatures w14:val="standardContextual"/>
+    </w:rPr>
+  </w:style>
+  <w:style w:type="paragraph" w:styleId="Heading2">
+    <w:name w:val="heading 2"/>
+    <w:basedOn w:val="Normal"/>
+    <w:next w:val="Normal"/>
+    <w:link w:val="Heading2Char"/>
+    <w:uiPriority w:val="9"/>
+    <w:unhideWhenUsed/>
+    <w:qFormat/>
+    <w:rsid w:val="00072FCB"/>
+    <w:pPr>
+      <w:keepNext/>
+      <w:keepLines/>
+      <w:spacing w:before="40"/>
+      <w:outlineLvl w:val="1"/>
+    </w:pPr>
+    <w:rPr>
+      <w:rFonts w:asciiTheme="majorHAnsi" w:eastAsiaTheme="majorEastAsia" w:hAnsiTheme="majorHAnsi" w:cstheme="majorBidi"/>
+      <w:color w:val="2F5496" w:themeColor="accent1" w:themeShade="BF"/>
+      <w:sz w:val="26"/>
+      <w:szCs w:val="26"/>
     </w:rPr>
   </w:style>
   <w:style w:type="character" w:default="1" w:styleId="DefaultParagraphFont">
@@ -868,6 +1443,37 @@
       <w:color w:val="2F5496" w:themeColor="accent1" w:themeShade="BF"/>
       <w:sz w:val="32"/>
       <w:szCs w:val="32"/>
+    </w:rPr>
+  </w:style>
+  <w:style w:type="character" w:customStyle="1" w:styleId="iam--api-keytext">
+    <w:name w:val="iam--api-key__text"/>
+    <w:basedOn w:val="DefaultParagraphFont"/>
+    <w:rsid w:val="00EF4A16"/>
+  </w:style>
+  <w:style w:type="paragraph" w:styleId="ListParagraph">
+    <w:name w:val="List Paragraph"/>
+    <w:basedOn w:val="Normal"/>
+    <w:uiPriority w:val="34"/>
+    <w:qFormat/>
+    <w:rsid w:val="00072FCB"/>
+    <w:pPr>
+      <w:ind w:left="720"/>
+      <w:contextualSpacing/>
+    </w:pPr>
+  </w:style>
+  <w:style w:type="character" w:customStyle="1" w:styleId="Heading2Char">
+    <w:name w:val="Heading 2 Char"/>
+    <w:basedOn w:val="DefaultParagraphFont"/>
+    <w:link w:val="Heading2"/>
+    <w:uiPriority w:val="9"/>
+    <w:rsid w:val="00072FCB"/>
+    <w:rPr>
+      <w:rFonts w:asciiTheme="majorHAnsi" w:eastAsiaTheme="majorEastAsia" w:hAnsiTheme="majorHAnsi" w:cstheme="majorBidi"/>
+      <w:color w:val="2F5496" w:themeColor="accent1" w:themeShade="BF"/>
+      <w:kern w:val="0"/>
+      <w:sz w:val="26"/>
+      <w:szCs w:val="26"/>
+      <w14:ligatures w14:val="none"/>
     </w:rPr>
   </w:style>
 </w:styles>

</xml_diff>

<commit_message>
Deployed 772434a with MkDocs version: 1.5.2
</commit_message>
<xml_diff>
--- a/word_docs/How to connect IBM MQ Explorer to Remote IBM Cloud Queue Manager.docx
+++ b/word_docs/How to connect IBM MQ Explorer to Remote IBM Cloud Queue Manager.docx
@@ -77,6 +77,12 @@
     </w:p>
     <w:p/>
     <w:p>
+      <w:pPr>
+        <w:rPr>
+          <w:i/>
+          <w:iCs/>
+        </w:rPr>
+      </w:pPr>
       <w:r>
         <w:rPr>
           <w:b/>
@@ -106,6 +112,56 @@
     </w:p>
     <w:p/>
     <w:p>
+      <w:r>
+        <w:rPr>
+          <w:noProof/>
+          <w14:ligatures w14:val="standardContextual"/>
+        </w:rPr>
+        <w:drawing>
+          <wp:inline distT="0" distB="0" distL="0" distR="0" wp14:anchorId="57246A41" wp14:editId="3E0204E4">
+            <wp:extent cx="4572235" cy="1845991"/>
+            <wp:effectExtent l="0" t="0" r="0" b="0"/>
+            <wp:docPr id="1895944984" name="Picture 2" descr="A computer screen with a red arrow pointing to a blue box&#10;&#10;Description automatically generated"/>
+            <wp:cNvGraphicFramePr>
+              <a:graphicFrameLocks xmlns:a="http://schemas.openxmlformats.org/drawingml/2006/main" noChangeAspect="1"/>
+            </wp:cNvGraphicFramePr>
+            <a:graphic xmlns:a="http://schemas.openxmlformats.org/drawingml/2006/main">
+              <a:graphicData uri="http://schemas.openxmlformats.org/drawingml/2006/picture">
+                <pic:pic xmlns:pic="http://schemas.openxmlformats.org/drawingml/2006/picture">
+                  <pic:nvPicPr>
+                    <pic:cNvPr id="1895944984" name="Picture 2" descr="A computer screen with a red arrow pointing to a blue box&#10;&#10;Description automatically generated"/>
+                    <pic:cNvPicPr/>
+                  </pic:nvPicPr>
+                  <pic:blipFill>
+                    <a:blip r:embed="rId6" cstate="print">
+                      <a:extLst>
+                        <a:ext uri="{28A0092B-C50C-407E-A947-70E740481C1C}">
+                          <a14:useLocalDpi xmlns:a14="http://schemas.microsoft.com/office/drawing/2010/main" val="0"/>
+                        </a:ext>
+                      </a:extLst>
+                    </a:blip>
+                    <a:stretch>
+                      <a:fillRect/>
+                    </a:stretch>
+                  </pic:blipFill>
+                  <pic:spPr>
+                    <a:xfrm>
+                      <a:off x="0" y="0"/>
+                      <a:ext cx="4629822" cy="1869241"/>
+                    </a:xfrm>
+                    <a:prstGeom prst="rect">
+                      <a:avLst/>
+                    </a:prstGeom>
+                  </pic:spPr>
+                </pic:pic>
+              </a:graphicData>
+            </a:graphic>
+          </wp:inline>
+        </w:drawing>
+      </w:r>
+    </w:p>
+    <w:p/>
+    <w:p>
       <w:pPr>
         <w:pStyle w:val="Heading2"/>
       </w:pPr>
@@ -331,6 +387,7 @@
         <w:pStyle w:val="Heading2"/>
       </w:pPr>
       <w:r>
+        <w:lastRenderedPageBreak/>
         <w:t xml:space="preserve">Reset the IBM Cloud API Key if you do not have the key already. </w:t>
       </w:r>
     </w:p>
@@ -395,7 +452,6 @@
         <w:rPr>
           <w:noProof/>
         </w:rPr>
-        <w:lastRenderedPageBreak/>
         <w:drawing>
           <wp:inline distT="0" distB="0" distL="0" distR="0" wp14:anchorId="4AA48601" wp14:editId="305700A6">
             <wp:extent cx="4471332" cy="2472131"/>
@@ -412,7 +468,7 @@
                     <pic:cNvPicPr/>
                   </pic:nvPicPr>
                   <pic:blipFill>
-                    <a:blip r:embed="rId6"/>
+                    <a:blip r:embed="rId7"/>
                     <a:stretch>
                       <a:fillRect/>
                     </a:stretch>
@@ -461,6 +517,7 @@
         <w:rPr>
           <w:noProof/>
         </w:rPr>
+        <w:lastRenderedPageBreak/>
         <w:drawing>
           <wp:inline distT="0" distB="0" distL="0" distR="0" wp14:anchorId="172B0604" wp14:editId="4625DFF3">
             <wp:extent cx="4798503" cy="3178496"/>
@@ -477,7 +534,7 @@
                     <pic:cNvPicPr/>
                   </pic:nvPicPr>
                   <pic:blipFill>
-                    <a:blip r:embed="rId7"/>
+                    <a:blip r:embed="rId8"/>
                     <a:stretch>
                       <a:fillRect/>
                     </a:stretch>
@@ -504,7 +561,6 @@
         <w:rPr>
           <w:noProof/>
         </w:rPr>
-        <w:lastRenderedPageBreak/>
         <w:drawing>
           <wp:inline distT="0" distB="0" distL="0" distR="0" wp14:anchorId="4FFA0A39" wp14:editId="74BD389D">
             <wp:extent cx="3386600" cy="3657600"/>
@@ -521,7 +577,7 @@
                     <pic:cNvPicPr/>
                   </pic:nvPicPr>
                   <pic:blipFill>
-                    <a:blip r:embed="rId8"/>
+                    <a:blip r:embed="rId9"/>
                     <a:stretch>
                       <a:fillRect/>
                     </a:stretch>
@@ -548,6 +604,7 @@
         <w:rPr>
           <w:noProof/>
         </w:rPr>
+        <w:lastRenderedPageBreak/>
         <w:drawing>
           <wp:inline distT="0" distB="0" distL="0" distR="0" wp14:anchorId="186B9A3B" wp14:editId="238155BC">
             <wp:extent cx="3430829" cy="3707934"/>
@@ -564,7 +621,7 @@
                     <pic:cNvPicPr/>
                   </pic:nvPicPr>
                   <pic:blipFill>
-                    <a:blip r:embed="rId9"/>
+                    <a:blip r:embed="rId10"/>
                     <a:stretch>
                       <a:fillRect/>
                     </a:stretch>
@@ -589,24 +646,24 @@
     <w:p/>
     <w:p>
       <w:r>
+        <w:t xml:space="preserve">The screen shot below is where you need to enter the </w:t>
+      </w:r>
+      <w:proofErr w:type="spellStart"/>
+      <w:r>
+        <w:t>apikey</w:t>
+      </w:r>
+      <w:proofErr w:type="spellEnd"/>
+      <w:r>
+        <w:t xml:space="preserve"> for your admin user. This should be in the file you downloaded when you rest the API Key. </w:t>
+      </w:r>
+    </w:p>
+    <w:p/>
+    <w:p>
+      <w:r>
+        <w:rPr>
+          <w:noProof/>
+        </w:rPr>
         <w:lastRenderedPageBreak/>
-        <w:t xml:space="preserve">The screen shot below is where you need to enter the </w:t>
-      </w:r>
-      <w:proofErr w:type="spellStart"/>
-      <w:r>
-        <w:t>apikey</w:t>
-      </w:r>
-      <w:proofErr w:type="spellEnd"/>
-      <w:r>
-        <w:t xml:space="preserve"> for your admin user. This should be in the file you downloaded when you rest the API Key. </w:t>
-      </w:r>
-    </w:p>
-    <w:p/>
-    <w:p>
-      <w:r>
-        <w:rPr>
-          <w:noProof/>
-        </w:rPr>
         <w:drawing>
           <wp:inline distT="0" distB="0" distL="0" distR="0" wp14:anchorId="6C915BB1" wp14:editId="76802BD1">
             <wp:extent cx="3452392" cy="3800213"/>
@@ -623,7 +680,7 @@
                     <pic:cNvPicPr/>
                   </pic:nvPicPr>
                   <pic:blipFill>
-                    <a:blip r:embed="rId10"/>
+                    <a:blip r:embed="rId11"/>
                     <a:stretch>
                       <a:fillRect/>
                     </a:stretch>
@@ -670,10 +727,7 @@
       </w:r>
       <w:proofErr w:type="gramEnd"/>
       <w:r>
-        <w:t xml:space="preserve"> that password in the first step. You will need to enter the password for your keystore</w:t>
-      </w:r>
-      <w:r>
-        <w:t xml:space="preserve"> for both the private and trusted stores. </w:t>
+        <w:t xml:space="preserve"> that password in the first step. You will need to enter the password for your keystore for both the private and trusted stores. </w:t>
       </w:r>
     </w:p>
     <w:p/>
@@ -699,7 +753,7 @@
                     <pic:cNvPicPr/>
                   </pic:nvPicPr>
                   <pic:blipFill>
-                    <a:blip r:embed="rId11"/>
+                    <a:blip r:embed="rId12"/>
                     <a:stretch>
                       <a:fillRect/>
                     </a:stretch>
@@ -776,7 +830,7 @@
                     <pic:cNvPicPr/>
                   </pic:nvPicPr>
                   <pic:blipFill>
-                    <a:blip r:embed="rId12"/>
+                    <a:blip r:embed="rId13"/>
                     <a:stretch>
                       <a:fillRect/>
                     </a:stretch>

</xml_diff>